<commit_message>
Problem statement doc updated
</commit_message>
<xml_diff>
--- a/Problem Statement.docx
+++ b/Problem Statement.docx
@@ -42,7 +42,484 @@
     </w:p>
     <w:p>
       <w:r>
-        <w:t xml:space="preserve">Haven’t finalized the requirements yet but I will update the document here as soon as I finish up with all the requirements. </w:t>
+        <w:rPr>
+          <w:b/>
+          <w:bCs/>
+        </w:rPr>
+        <w:t>Introduction:</w:t>
+      </w:r>
+      <w:r>
+        <w:t xml:space="preserve"> The Car Rental Management System simplifies the car rental process, focusing on backend functionality. The system introduces distinct roles—User, Manager, and Admin—to streamline operations efficiently.</w:t>
+      </w:r>
+    </w:p>
+    <w:p>
+      <w:r>
+        <w:rPr>
+          <w:b/>
+          <w:bCs/>
+        </w:rPr>
+        <w:t>Functional Requirements:</w:t>
+      </w:r>
+    </w:p>
+    <w:p>
+      <w:pPr>
+        <w:spacing w:after="0"/>
+      </w:pPr>
+      <w:r>
+        <w:rPr>
+          <w:i/>
+          <w:iCs/>
+        </w:rPr>
+        <w:t>User Roles:</w:t>
+      </w:r>
+    </w:p>
+    <w:p>
+      <w:pPr>
+        <w:numPr>
+          <w:ilvl w:val="0"/>
+          <w:numId w:val="1"/>
+        </w:numPr>
+        <w:spacing w:after="0"/>
+      </w:pPr>
+      <w:r>
+        <w:rPr>
+          <w:b/>
+          <w:bCs/>
+        </w:rPr>
+        <w:t>User:</w:t>
+      </w:r>
+    </w:p>
+    <w:p>
+      <w:pPr>
+        <w:numPr>
+          <w:ilvl w:val="1"/>
+          <w:numId w:val="1"/>
+        </w:numPr>
+        <w:spacing w:after="0"/>
+      </w:pPr>
+      <w:r>
+        <w:t>Log in with a unique username and password.</w:t>
+      </w:r>
+    </w:p>
+    <w:p>
+      <w:pPr>
+        <w:numPr>
+          <w:ilvl w:val="1"/>
+          <w:numId w:val="1"/>
+        </w:numPr>
+        <w:spacing w:after="0"/>
+      </w:pPr>
+      <w:r>
+        <w:t>Retrieve a list of available cars with detailed specifications.</w:t>
+      </w:r>
+    </w:p>
+    <w:p>
+      <w:pPr>
+        <w:numPr>
+          <w:ilvl w:val="1"/>
+          <w:numId w:val="1"/>
+        </w:numPr>
+        <w:spacing w:after="0"/>
+      </w:pPr>
+      <w:r>
+        <w:t>Select a car and choose from different rental packages.</w:t>
+      </w:r>
+    </w:p>
+    <w:p>
+      <w:pPr>
+        <w:numPr>
+          <w:ilvl w:val="1"/>
+          <w:numId w:val="1"/>
+        </w:numPr>
+        <w:spacing w:after="0"/>
+      </w:pPr>
+      <w:r>
+        <w:t>Initiate and complete secure payment transactions.</w:t>
+      </w:r>
+    </w:p>
+    <w:p>
+      <w:pPr>
+        <w:numPr>
+          <w:ilvl w:val="0"/>
+          <w:numId w:val="1"/>
+        </w:numPr>
+        <w:spacing w:after="0"/>
+      </w:pPr>
+      <w:r>
+        <w:rPr>
+          <w:b/>
+          <w:bCs/>
+        </w:rPr>
+        <w:t>Manager:</w:t>
+      </w:r>
+    </w:p>
+    <w:p>
+      <w:pPr>
+        <w:numPr>
+          <w:ilvl w:val="1"/>
+          <w:numId w:val="1"/>
+        </w:numPr>
+        <w:spacing w:after="0"/>
+      </w:pPr>
+      <w:r>
+        <w:t>Log in with manager credentials.</w:t>
+      </w:r>
+    </w:p>
+    <w:p>
+      <w:pPr>
+        <w:numPr>
+          <w:ilvl w:val="1"/>
+          <w:numId w:val="1"/>
+        </w:numPr>
+        <w:spacing w:after="0"/>
+      </w:pPr>
+      <w:r>
+        <w:t>Access a Manager Dashboard for overseeing operations.</w:t>
+      </w:r>
+    </w:p>
+    <w:p>
+      <w:pPr>
+        <w:numPr>
+          <w:ilvl w:val="1"/>
+          <w:numId w:val="1"/>
+        </w:numPr>
+        <w:spacing w:after="0"/>
+      </w:pPr>
+      <w:r>
+        <w:t>Manage the fleet by adding, updating, or removing car listings.</w:t>
+      </w:r>
+    </w:p>
+    <w:p>
+      <w:pPr>
+        <w:numPr>
+          <w:ilvl w:val="1"/>
+          <w:numId w:val="1"/>
+        </w:numPr>
+        <w:spacing w:after="0"/>
+      </w:pPr>
+      <w:r>
+        <w:t>Monitor and approve user transactions.</w:t>
+      </w:r>
+    </w:p>
+    <w:p>
+      <w:pPr>
+        <w:numPr>
+          <w:ilvl w:val="0"/>
+          <w:numId w:val="1"/>
+        </w:numPr>
+        <w:spacing w:after="0"/>
+      </w:pPr>
+      <w:r>
+        <w:rPr>
+          <w:b/>
+          <w:bCs/>
+        </w:rPr>
+        <w:t>Admin:</w:t>
+      </w:r>
+    </w:p>
+    <w:p>
+      <w:pPr>
+        <w:numPr>
+          <w:ilvl w:val="1"/>
+          <w:numId w:val="1"/>
+        </w:numPr>
+        <w:spacing w:after="0"/>
+      </w:pPr>
+      <w:r>
+        <w:t>Log in with admin credentials.</w:t>
+      </w:r>
+    </w:p>
+    <w:p>
+      <w:pPr>
+        <w:numPr>
+          <w:ilvl w:val="1"/>
+          <w:numId w:val="1"/>
+        </w:numPr>
+        <w:spacing w:after="0"/>
+      </w:pPr>
+      <w:r>
+        <w:t>Access an Admin Dashboard for comprehensive system control.</w:t>
+      </w:r>
+    </w:p>
+    <w:p>
+      <w:pPr>
+        <w:numPr>
+          <w:ilvl w:val="1"/>
+          <w:numId w:val="1"/>
+        </w:numPr>
+        <w:spacing w:after="0"/>
+      </w:pPr>
+      <w:r>
+        <w:t>Add, edit, or remove car listings and rental packages.</w:t>
+      </w:r>
+    </w:p>
+    <w:p>
+      <w:pPr>
+        <w:numPr>
+          <w:ilvl w:val="1"/>
+          <w:numId w:val="1"/>
+        </w:numPr>
+        <w:spacing w:after="0"/>
+      </w:pPr>
+      <w:r>
+        <w:t>Generate detailed reports on rental activities.</w:t>
+      </w:r>
+    </w:p>
+    <w:p>
+      <w:pPr>
+        <w:spacing w:after="0"/>
+        <w:ind w:left="1440"/>
+      </w:pPr>
+    </w:p>
+    <w:p>
+      <w:pPr>
+        <w:spacing w:after="0"/>
+        <w:rPr>
+          <w:i/>
+          <w:iCs/>
+        </w:rPr>
+      </w:pPr>
+      <w:r>
+        <w:rPr>
+          <w:i/>
+          <w:iCs/>
+        </w:rPr>
+        <w:t>Key Features:</w:t>
+      </w:r>
+    </w:p>
+    <w:p>
+      <w:pPr>
+        <w:spacing w:after="0"/>
+      </w:pPr>
+    </w:p>
+    <w:p>
+      <w:pPr>
+        <w:numPr>
+          <w:ilvl w:val="0"/>
+          <w:numId w:val="2"/>
+        </w:numPr>
+        <w:spacing w:after="0"/>
+      </w:pPr>
+      <w:r>
+        <w:rPr>
+          <w:b/>
+          <w:bCs/>
+        </w:rPr>
+        <w:t>Car Listings:</w:t>
+      </w:r>
+    </w:p>
+    <w:p>
+      <w:pPr>
+        <w:numPr>
+          <w:ilvl w:val="1"/>
+          <w:numId w:val="2"/>
+        </w:numPr>
+        <w:spacing w:after="0"/>
+      </w:pPr>
+      <w:r>
+        <w:t>Display a list of available cars with detailed specifications.</w:t>
+      </w:r>
+    </w:p>
+    <w:p>
+      <w:pPr>
+        <w:numPr>
+          <w:ilvl w:val="1"/>
+          <w:numId w:val="2"/>
+        </w:numPr>
+        <w:spacing w:after="0"/>
+      </w:pPr>
+      <w:r>
+        <w:t>Include backend functionalities for adding, updating, and removing listings.</w:t>
+      </w:r>
+    </w:p>
+    <w:p>
+      <w:pPr>
+        <w:numPr>
+          <w:ilvl w:val="0"/>
+          <w:numId w:val="2"/>
+        </w:numPr>
+        <w:spacing w:after="0"/>
+      </w:pPr>
+      <w:r>
+        <w:rPr>
+          <w:b/>
+          <w:bCs/>
+        </w:rPr>
+        <w:t>Package Selection:</w:t>
+      </w:r>
+    </w:p>
+    <w:p>
+      <w:pPr>
+        <w:numPr>
+          <w:ilvl w:val="1"/>
+          <w:numId w:val="2"/>
+        </w:numPr>
+        <w:spacing w:after="0"/>
+      </w:pPr>
+      <w:r>
+        <w:t>Provide different rental packages for users to choose from.</w:t>
+      </w:r>
+    </w:p>
+    <w:p>
+      <w:pPr>
+        <w:numPr>
+          <w:ilvl w:val="1"/>
+          <w:numId w:val="2"/>
+        </w:numPr>
+        <w:spacing w:after="0"/>
+      </w:pPr>
+      <w:r>
+        <w:t>Implement backend logic for package management.</w:t>
+      </w:r>
+    </w:p>
+    <w:p>
+      <w:pPr>
+        <w:numPr>
+          <w:ilvl w:val="0"/>
+          <w:numId w:val="2"/>
+        </w:numPr>
+        <w:spacing w:after="0"/>
+      </w:pPr>
+      <w:r>
+        <w:rPr>
+          <w:b/>
+          <w:bCs/>
+        </w:rPr>
+        <w:t>Secure Payment Gateway:</w:t>
+      </w:r>
+    </w:p>
+    <w:p>
+      <w:pPr>
+        <w:numPr>
+          <w:ilvl w:val="1"/>
+          <w:numId w:val="2"/>
+        </w:numPr>
+        <w:spacing w:after="0"/>
+      </w:pPr>
+      <w:r>
+        <w:t>Integrate a secure payment system for user transactions.</w:t>
+      </w:r>
+    </w:p>
+    <w:p>
+      <w:pPr>
+        <w:numPr>
+          <w:ilvl w:val="1"/>
+          <w:numId w:val="2"/>
+        </w:numPr>
+        <w:spacing w:after="0"/>
+      </w:pPr>
+      <w:r>
+        <w:t>Implement backend processes for payment confirmation and record-keeping.</w:t>
+      </w:r>
+    </w:p>
+    <w:p>
+      <w:pPr>
+        <w:numPr>
+          <w:ilvl w:val="0"/>
+          <w:numId w:val="2"/>
+        </w:numPr>
+        <w:spacing w:after="0"/>
+      </w:pPr>
+      <w:r>
+        <w:rPr>
+          <w:b/>
+          <w:bCs/>
+        </w:rPr>
+        <w:t>User Authentication:</w:t>
+      </w:r>
+    </w:p>
+    <w:p>
+      <w:pPr>
+        <w:numPr>
+          <w:ilvl w:val="1"/>
+          <w:numId w:val="2"/>
+        </w:numPr>
+        <w:spacing w:after="0"/>
+      </w:pPr>
+      <w:r>
+        <w:t>Ensure secure user registration and login processes.</w:t>
+      </w:r>
+    </w:p>
+    <w:p>
+      <w:pPr>
+        <w:numPr>
+          <w:ilvl w:val="1"/>
+          <w:numId w:val="2"/>
+        </w:numPr>
+        <w:spacing w:after="0"/>
+      </w:pPr>
+      <w:r>
+        <w:t>Enable password recovery mechanisms for registered users.</w:t>
+      </w:r>
+    </w:p>
+    <w:p>
+      <w:pPr>
+        <w:numPr>
+          <w:ilvl w:val="0"/>
+          <w:numId w:val="2"/>
+        </w:numPr>
+        <w:spacing w:after="0"/>
+      </w:pPr>
+      <w:r>
+        <w:rPr>
+          <w:b/>
+          <w:bCs/>
+        </w:rPr>
+        <w:t>Dashboard for Managers and Admins:</w:t>
+      </w:r>
+    </w:p>
+    <w:p>
+      <w:pPr>
+        <w:numPr>
+          <w:ilvl w:val="1"/>
+          <w:numId w:val="2"/>
+        </w:numPr>
+        <w:spacing w:after="0"/>
+      </w:pPr>
+      <w:r>
+        <w:t>Real-time monitoring of rental activities for Managers and Admins.</w:t>
+      </w:r>
+    </w:p>
+    <w:p>
+      <w:pPr>
+        <w:numPr>
+          <w:ilvl w:val="1"/>
+          <w:numId w:val="2"/>
+        </w:numPr>
+        <w:spacing w:after="0"/>
+      </w:pPr>
+      <w:r>
+        <w:t>Streamlined backend interfaces for efficient fleet and transaction management.</w:t>
+      </w:r>
+    </w:p>
+    <w:p>
+      <w:pPr>
+        <w:spacing w:after="0"/>
+        <w:rPr>
+          <w:b/>
+          <w:bCs/>
+        </w:rPr>
+      </w:pPr>
+    </w:p>
+    <w:p>
+      <w:pPr>
+        <w:spacing w:after="0"/>
+      </w:pPr>
+      <w:r>
+        <w:rPr>
+          <w:b/>
+          <w:bCs/>
+        </w:rPr>
+        <w:t>Conclusion:</w:t>
+      </w:r>
+      <w:r>
+        <w:t xml:space="preserve"> The Car Rental Management System </w:t>
+      </w:r>
+      <w:r>
+        <w:t xml:space="preserve">will </w:t>
+      </w:r>
+      <w:r>
+        <w:t>offer a simplified and efficient solution for managing car rentals, catering to the needs of Users, Managers, and Admins.</w:t>
       </w:r>
     </w:p>
     <w:sectPr>
@@ -53,6 +530,371 @@
     </w:sectPr>
   </w:body>
 </w:document>
+</file>
+
+<file path=word/numbering.xml><?xml version="1.0" encoding="utf-8"?>
+<w:numbering xmlns:wpc="http://schemas.microsoft.com/office/word/2010/wordprocessingCanvas" xmlns:cx="http://schemas.microsoft.com/office/drawing/2014/chartex" xmlns:cx1="http://schemas.microsoft.com/office/drawing/2015/9/8/chartex" xmlns:cx2="http://schemas.microsoft.com/office/drawing/2015/10/21/chartex" xmlns:cx3="http://schemas.microsoft.com/office/drawing/2016/5/9/chartex" xmlns:cx4="http://schemas.microsoft.com/office/drawing/2016/5/10/chartex" xmlns:cx5="http://schemas.microsoft.com/office/drawing/2016/5/11/chartex" xmlns:cx6="http://schemas.microsoft.com/office/drawing/2016/5/12/chartex" xmlns:cx7="http://schemas.microsoft.com/office/drawing/2016/5/13/chartex" xmlns:cx8="http://schemas.microsoft.com/office/drawing/2016/5/14/chartex" xmlns:mc="http://schemas.openxmlformats.org/markup-compatibility/2006" xmlns:aink="http://schemas.microsoft.com/office/drawing/2016/ink" xmlns:am3d="http://schemas.microsoft.com/office/drawing/2017/model3d" xmlns:o="urn:schemas-microsoft-com:office:office" xmlns:oel="http://schemas.microsoft.com/office/2019/extlst" xmlns:r="http://schemas.openxmlformats.org/officeDocument/2006/relationships" xmlns:m="http://schemas.openxmlformats.org/officeDocument/2006/math" xmlns:v="urn:schemas-microsoft-com:vml" xmlns:wp14="http://schemas.microsoft.com/office/word/2010/wordprocessingDrawing" xmlns:wp="http://schemas.openxmlformats.org/drawingml/2006/wordprocessingDrawing" xmlns:w10="urn:schemas-microsoft-com:office:word" xmlns:w="http://schemas.openxmlformats.org/wordprocessingml/2006/main" xmlns:w14="http://schemas.microsoft.com/office/word/2010/wordml" xmlns:w15="http://schemas.microsoft.com/office/word/2012/wordml" xmlns:w16cex="http://schemas.microsoft.com/office/word/2018/wordml/cex" xmlns:w16cid="http://schemas.microsoft.com/office/word/2016/wordml/cid" xmlns:w16="http://schemas.microsoft.com/office/word/2018/wordml" xmlns:w16sdtdh="http://schemas.microsoft.com/office/word/2020/wordml/sdtdatahash" xmlns:w16se="http://schemas.microsoft.com/office/word/2015/wordml/symex" xmlns:wpg="http://schemas.microsoft.com/office/word/2010/wordprocessingGroup" xmlns:wpi="http://schemas.microsoft.com/office/word/2010/wordprocessingInk" xmlns:wne="http://schemas.microsoft.com/office/word/2006/wordml" xmlns:wps="http://schemas.microsoft.com/office/word/2010/wordprocessingShape" mc:Ignorable="w14 w15 w16se w16cid w16 w16cex w16sdtdh wp14">
+  <w:abstractNum w:abstractNumId="0" w15:restartNumberingAfterBreak="0">
+    <w:nsid w:val="0AB867B7"/>
+    <w:multiLevelType w:val="multilevel"/>
+    <w:tmpl w:val="5C6E6F3C"/>
+    <w:lvl w:ilvl="0">
+      <w:start w:val="1"/>
+      <w:numFmt w:val="decimal"/>
+      <w:lvlText w:val="%1."/>
+      <w:lvlJc w:val="left"/>
+      <w:pPr>
+        <w:tabs>
+          <w:tab w:val="num" w:pos="720"/>
+        </w:tabs>
+        <w:ind w:left="720" w:hanging="360"/>
+      </w:pPr>
+    </w:lvl>
+    <w:lvl w:ilvl="1">
+      <w:start w:val="1"/>
+      <w:numFmt w:val="bullet"/>
+      <w:lvlText w:val=""/>
+      <w:lvlJc w:val="left"/>
+      <w:pPr>
+        <w:tabs>
+          <w:tab w:val="num" w:pos="1440"/>
+        </w:tabs>
+        <w:ind w:left="1440" w:hanging="360"/>
+      </w:pPr>
+      <w:rPr>
+        <w:rFonts w:ascii="Symbol" w:hAnsi="Symbol" w:hint="default"/>
+        <w:sz w:val="20"/>
+      </w:rPr>
+    </w:lvl>
+    <w:lvl w:ilvl="2" w:tentative="1">
+      <w:start w:val="1"/>
+      <w:numFmt w:val="decimal"/>
+      <w:lvlText w:val="%3."/>
+      <w:lvlJc w:val="left"/>
+      <w:pPr>
+        <w:tabs>
+          <w:tab w:val="num" w:pos="2160"/>
+        </w:tabs>
+        <w:ind w:left="2160" w:hanging="360"/>
+      </w:pPr>
+    </w:lvl>
+    <w:lvl w:ilvl="3" w:tentative="1">
+      <w:start w:val="1"/>
+      <w:numFmt w:val="decimal"/>
+      <w:lvlText w:val="%4."/>
+      <w:lvlJc w:val="left"/>
+      <w:pPr>
+        <w:tabs>
+          <w:tab w:val="num" w:pos="2880"/>
+        </w:tabs>
+        <w:ind w:left="2880" w:hanging="360"/>
+      </w:pPr>
+    </w:lvl>
+    <w:lvl w:ilvl="4" w:tentative="1">
+      <w:start w:val="1"/>
+      <w:numFmt w:val="decimal"/>
+      <w:lvlText w:val="%5."/>
+      <w:lvlJc w:val="left"/>
+      <w:pPr>
+        <w:tabs>
+          <w:tab w:val="num" w:pos="3600"/>
+        </w:tabs>
+        <w:ind w:left="3600" w:hanging="360"/>
+      </w:pPr>
+    </w:lvl>
+    <w:lvl w:ilvl="5" w:tentative="1">
+      <w:start w:val="1"/>
+      <w:numFmt w:val="decimal"/>
+      <w:lvlText w:val="%6."/>
+      <w:lvlJc w:val="left"/>
+      <w:pPr>
+        <w:tabs>
+          <w:tab w:val="num" w:pos="4320"/>
+        </w:tabs>
+        <w:ind w:left="4320" w:hanging="360"/>
+      </w:pPr>
+    </w:lvl>
+    <w:lvl w:ilvl="6" w:tentative="1">
+      <w:start w:val="1"/>
+      <w:numFmt w:val="decimal"/>
+      <w:lvlText w:val="%7."/>
+      <w:lvlJc w:val="left"/>
+      <w:pPr>
+        <w:tabs>
+          <w:tab w:val="num" w:pos="5040"/>
+        </w:tabs>
+        <w:ind w:left="5040" w:hanging="360"/>
+      </w:pPr>
+    </w:lvl>
+    <w:lvl w:ilvl="7" w:tentative="1">
+      <w:start w:val="1"/>
+      <w:numFmt w:val="decimal"/>
+      <w:lvlText w:val="%8."/>
+      <w:lvlJc w:val="left"/>
+      <w:pPr>
+        <w:tabs>
+          <w:tab w:val="num" w:pos="5760"/>
+        </w:tabs>
+        <w:ind w:left="5760" w:hanging="360"/>
+      </w:pPr>
+    </w:lvl>
+    <w:lvl w:ilvl="8" w:tentative="1">
+      <w:start w:val="1"/>
+      <w:numFmt w:val="decimal"/>
+      <w:lvlText w:val="%9."/>
+      <w:lvlJc w:val="left"/>
+      <w:pPr>
+        <w:tabs>
+          <w:tab w:val="num" w:pos="6480"/>
+        </w:tabs>
+        <w:ind w:left="6480" w:hanging="360"/>
+      </w:pPr>
+    </w:lvl>
+  </w:abstractNum>
+  <w:abstractNum w:abstractNumId="1" w15:restartNumberingAfterBreak="0">
+    <w:nsid w:val="4A155644"/>
+    <w:multiLevelType w:val="multilevel"/>
+    <w:tmpl w:val="76C0143E"/>
+    <w:lvl w:ilvl="0">
+      <w:start w:val="1"/>
+      <w:numFmt w:val="decimal"/>
+      <w:lvlText w:val="%1."/>
+      <w:lvlJc w:val="left"/>
+      <w:pPr>
+        <w:tabs>
+          <w:tab w:val="num" w:pos="720"/>
+        </w:tabs>
+        <w:ind w:left="720" w:hanging="360"/>
+      </w:pPr>
+    </w:lvl>
+    <w:lvl w:ilvl="1">
+      <w:start w:val="1"/>
+      <w:numFmt w:val="bullet"/>
+      <w:lvlText w:val=""/>
+      <w:lvlJc w:val="left"/>
+      <w:pPr>
+        <w:tabs>
+          <w:tab w:val="num" w:pos="1440"/>
+        </w:tabs>
+        <w:ind w:left="1440" w:hanging="360"/>
+      </w:pPr>
+      <w:rPr>
+        <w:rFonts w:ascii="Symbol" w:hAnsi="Symbol" w:hint="default"/>
+        <w:sz w:val="20"/>
+      </w:rPr>
+    </w:lvl>
+    <w:lvl w:ilvl="2" w:tentative="1">
+      <w:start w:val="1"/>
+      <w:numFmt w:val="decimal"/>
+      <w:lvlText w:val="%3."/>
+      <w:lvlJc w:val="left"/>
+      <w:pPr>
+        <w:tabs>
+          <w:tab w:val="num" w:pos="2160"/>
+        </w:tabs>
+        <w:ind w:left="2160" w:hanging="360"/>
+      </w:pPr>
+    </w:lvl>
+    <w:lvl w:ilvl="3" w:tentative="1">
+      <w:start w:val="1"/>
+      <w:numFmt w:val="decimal"/>
+      <w:lvlText w:val="%4."/>
+      <w:lvlJc w:val="left"/>
+      <w:pPr>
+        <w:tabs>
+          <w:tab w:val="num" w:pos="2880"/>
+        </w:tabs>
+        <w:ind w:left="2880" w:hanging="360"/>
+      </w:pPr>
+    </w:lvl>
+    <w:lvl w:ilvl="4" w:tentative="1">
+      <w:start w:val="1"/>
+      <w:numFmt w:val="decimal"/>
+      <w:lvlText w:val="%5."/>
+      <w:lvlJc w:val="left"/>
+      <w:pPr>
+        <w:tabs>
+          <w:tab w:val="num" w:pos="3600"/>
+        </w:tabs>
+        <w:ind w:left="3600" w:hanging="360"/>
+      </w:pPr>
+    </w:lvl>
+    <w:lvl w:ilvl="5" w:tentative="1">
+      <w:start w:val="1"/>
+      <w:numFmt w:val="decimal"/>
+      <w:lvlText w:val="%6."/>
+      <w:lvlJc w:val="left"/>
+      <w:pPr>
+        <w:tabs>
+          <w:tab w:val="num" w:pos="4320"/>
+        </w:tabs>
+        <w:ind w:left="4320" w:hanging="360"/>
+      </w:pPr>
+    </w:lvl>
+    <w:lvl w:ilvl="6" w:tentative="1">
+      <w:start w:val="1"/>
+      <w:numFmt w:val="decimal"/>
+      <w:lvlText w:val="%7."/>
+      <w:lvlJc w:val="left"/>
+      <w:pPr>
+        <w:tabs>
+          <w:tab w:val="num" w:pos="5040"/>
+        </w:tabs>
+        <w:ind w:left="5040" w:hanging="360"/>
+      </w:pPr>
+    </w:lvl>
+    <w:lvl w:ilvl="7" w:tentative="1">
+      <w:start w:val="1"/>
+      <w:numFmt w:val="decimal"/>
+      <w:lvlText w:val="%8."/>
+      <w:lvlJc w:val="left"/>
+      <w:pPr>
+        <w:tabs>
+          <w:tab w:val="num" w:pos="5760"/>
+        </w:tabs>
+        <w:ind w:left="5760" w:hanging="360"/>
+      </w:pPr>
+    </w:lvl>
+    <w:lvl w:ilvl="8" w:tentative="1">
+      <w:start w:val="1"/>
+      <w:numFmt w:val="decimal"/>
+      <w:lvlText w:val="%9."/>
+      <w:lvlJc w:val="left"/>
+      <w:pPr>
+        <w:tabs>
+          <w:tab w:val="num" w:pos="6480"/>
+        </w:tabs>
+        <w:ind w:left="6480" w:hanging="360"/>
+      </w:pPr>
+    </w:lvl>
+  </w:abstractNum>
+  <w:abstractNum w:abstractNumId="2" w15:restartNumberingAfterBreak="0">
+    <w:nsid w:val="79A92263"/>
+    <w:multiLevelType w:val="multilevel"/>
+    <w:tmpl w:val="C06EB120"/>
+    <w:lvl w:ilvl="0">
+      <w:start w:val="1"/>
+      <w:numFmt w:val="decimal"/>
+      <w:lvlText w:val="%1."/>
+      <w:lvlJc w:val="left"/>
+      <w:pPr>
+        <w:tabs>
+          <w:tab w:val="num" w:pos="720"/>
+        </w:tabs>
+        <w:ind w:left="720" w:hanging="360"/>
+      </w:pPr>
+    </w:lvl>
+    <w:lvl w:ilvl="1">
+      <w:start w:val="1"/>
+      <w:numFmt w:val="bullet"/>
+      <w:lvlText w:val=""/>
+      <w:lvlJc w:val="left"/>
+      <w:pPr>
+        <w:tabs>
+          <w:tab w:val="num" w:pos="1440"/>
+        </w:tabs>
+        <w:ind w:left="1440" w:hanging="360"/>
+      </w:pPr>
+      <w:rPr>
+        <w:rFonts w:ascii="Symbol" w:hAnsi="Symbol" w:hint="default"/>
+        <w:sz w:val="20"/>
+      </w:rPr>
+    </w:lvl>
+    <w:lvl w:ilvl="2" w:tentative="1">
+      <w:start w:val="1"/>
+      <w:numFmt w:val="decimal"/>
+      <w:lvlText w:val="%3."/>
+      <w:lvlJc w:val="left"/>
+      <w:pPr>
+        <w:tabs>
+          <w:tab w:val="num" w:pos="2160"/>
+        </w:tabs>
+        <w:ind w:left="2160" w:hanging="360"/>
+      </w:pPr>
+    </w:lvl>
+    <w:lvl w:ilvl="3" w:tentative="1">
+      <w:start w:val="1"/>
+      <w:numFmt w:val="decimal"/>
+      <w:lvlText w:val="%4."/>
+      <w:lvlJc w:val="left"/>
+      <w:pPr>
+        <w:tabs>
+          <w:tab w:val="num" w:pos="2880"/>
+        </w:tabs>
+        <w:ind w:left="2880" w:hanging="360"/>
+      </w:pPr>
+    </w:lvl>
+    <w:lvl w:ilvl="4" w:tentative="1">
+      <w:start w:val="1"/>
+      <w:numFmt w:val="decimal"/>
+      <w:lvlText w:val="%5."/>
+      <w:lvlJc w:val="left"/>
+      <w:pPr>
+        <w:tabs>
+          <w:tab w:val="num" w:pos="3600"/>
+        </w:tabs>
+        <w:ind w:left="3600" w:hanging="360"/>
+      </w:pPr>
+    </w:lvl>
+    <w:lvl w:ilvl="5" w:tentative="1">
+      <w:start w:val="1"/>
+      <w:numFmt w:val="decimal"/>
+      <w:lvlText w:val="%6."/>
+      <w:lvlJc w:val="left"/>
+      <w:pPr>
+        <w:tabs>
+          <w:tab w:val="num" w:pos="4320"/>
+        </w:tabs>
+        <w:ind w:left="4320" w:hanging="360"/>
+      </w:pPr>
+    </w:lvl>
+    <w:lvl w:ilvl="6" w:tentative="1">
+      <w:start w:val="1"/>
+      <w:numFmt w:val="decimal"/>
+      <w:lvlText w:val="%7."/>
+      <w:lvlJc w:val="left"/>
+      <w:pPr>
+        <w:tabs>
+          <w:tab w:val="num" w:pos="5040"/>
+        </w:tabs>
+        <w:ind w:left="5040" w:hanging="360"/>
+      </w:pPr>
+    </w:lvl>
+    <w:lvl w:ilvl="7" w:tentative="1">
+      <w:start w:val="1"/>
+      <w:numFmt w:val="decimal"/>
+      <w:lvlText w:val="%8."/>
+      <w:lvlJc w:val="left"/>
+      <w:pPr>
+        <w:tabs>
+          <w:tab w:val="num" w:pos="5760"/>
+        </w:tabs>
+        <w:ind w:left="5760" w:hanging="360"/>
+      </w:pPr>
+    </w:lvl>
+    <w:lvl w:ilvl="8" w:tentative="1">
+      <w:start w:val="1"/>
+      <w:numFmt w:val="decimal"/>
+      <w:lvlText w:val="%9."/>
+      <w:lvlJc w:val="left"/>
+      <w:pPr>
+        <w:tabs>
+          <w:tab w:val="num" w:pos="6480"/>
+        </w:tabs>
+        <w:ind w:left="6480" w:hanging="360"/>
+      </w:pPr>
+    </w:lvl>
+  </w:abstractNum>
+  <w:num w:numId="1" w16cid:durableId="1890532771">
+    <w:abstractNumId w:val="0"/>
+  </w:num>
+  <w:num w:numId="2" w16cid:durableId="133105760">
+    <w:abstractNumId w:val="1"/>
+  </w:num>
+  <w:num w:numId="3" w16cid:durableId="1443956695">
+    <w:abstractNumId w:val="2"/>
+  </w:num>
+</w:numbering>
 </file>
 
 <file path=word/styles.xml><?xml version="1.0" encoding="utf-8"?>
@@ -459,7 +1301,6 @@
   <w:style w:type="character" w:default="1" w:styleId="DefaultParagraphFont">
     <w:name w:val="Default Paragraph Font"/>
     <w:uiPriority w:val="1"/>
-    <w:semiHidden/>
     <w:unhideWhenUsed/>
   </w:style>
   <w:style w:type="table" w:default="1" w:styleId="TableNormal">

</xml_diff>

<commit_message>
requirements changed. added initial code to start
</commit_message>
<xml_diff>
--- a/Problem Statement.docx
+++ b/Problem Statement.docx
@@ -49,7 +49,7 @@
         <w:t>Introduction:</w:t>
       </w:r>
       <w:r>
-        <w:t xml:space="preserve"> The Car Rental Management System simplifies the car rental process, focusing on backend functionality. The system introduces distinct roles—User, Manager, and Admin—to streamline operations efficiently.</w:t>
+        <w:t xml:space="preserve"> The Car Rental Management System simplifies the car rental process, focusing on backend functionality. The system introduces distinct roles—User and Admin—to streamline operations efficiently.</w:t>
       </w:r>
     </w:p>
     <w:p>
@@ -150,7 +150,7 @@
           <w:b/>
           <w:bCs/>
         </w:rPr>
-        <w:t>Manager:</w:t>
+        <w:t>Admin:</w:t>
       </w:r>
     </w:p>
     <w:p>
@@ -162,7 +162,7 @@
         <w:spacing w:after="0"/>
       </w:pPr>
       <w:r>
-        <w:t>Log in with manager credentials.</w:t>
+        <w:t>Log in with admin credentials.</w:t>
       </w:r>
     </w:p>
     <w:p>
@@ -174,7 +174,15 @@
         <w:spacing w:after="0"/>
       </w:pPr>
       <w:r>
-        <w:t>Access a Manager Dashboard for overseeing operations.</w:t>
+        <w:t xml:space="preserve">Access </w:t>
+      </w:r>
+      <w:proofErr w:type="spellStart"/>
+      <w:r>
+        <w:t>an</w:t>
+      </w:r>
+      <w:proofErr w:type="spellEnd"/>
+      <w:r>
+        <w:t xml:space="preserve"> Admin Dashboard for comprehensive system control.</w:t>
       </w:r>
     </w:p>
     <w:p>
@@ -186,7 +194,7 @@
         <w:spacing w:after="0"/>
       </w:pPr>
       <w:r>
-        <w:t>Manage the fleet by adding, updating, or removing car listings.</w:t>
+        <w:t>Add, edit, or remove car listings and rental packages.</w:t>
       </w:r>
     </w:p>
     <w:p>
@@ -198,70 +206,6 @@
         <w:spacing w:after="0"/>
       </w:pPr>
       <w:r>
-        <w:t>Monitor and approve user transactions.</w:t>
-      </w:r>
-    </w:p>
-    <w:p>
-      <w:pPr>
-        <w:numPr>
-          <w:ilvl w:val="0"/>
-          <w:numId w:val="1"/>
-        </w:numPr>
-        <w:spacing w:after="0"/>
-      </w:pPr>
-      <w:r>
-        <w:rPr>
-          <w:b/>
-          <w:bCs/>
-        </w:rPr>
-        <w:t>Admin:</w:t>
-      </w:r>
-    </w:p>
-    <w:p>
-      <w:pPr>
-        <w:numPr>
-          <w:ilvl w:val="1"/>
-          <w:numId w:val="1"/>
-        </w:numPr>
-        <w:spacing w:after="0"/>
-      </w:pPr>
-      <w:r>
-        <w:t>Log in with admin credentials.</w:t>
-      </w:r>
-    </w:p>
-    <w:p>
-      <w:pPr>
-        <w:numPr>
-          <w:ilvl w:val="1"/>
-          <w:numId w:val="1"/>
-        </w:numPr>
-        <w:spacing w:after="0"/>
-      </w:pPr>
-      <w:r>
-        <w:t>Access an Admin Dashboard for comprehensive system control.</w:t>
-      </w:r>
-    </w:p>
-    <w:p>
-      <w:pPr>
-        <w:numPr>
-          <w:ilvl w:val="1"/>
-          <w:numId w:val="1"/>
-        </w:numPr>
-        <w:spacing w:after="0"/>
-      </w:pPr>
-      <w:r>
-        <w:t>Add, edit, or remove car listings and rental packages.</w:t>
-      </w:r>
-    </w:p>
-    <w:p>
-      <w:pPr>
-        <w:numPr>
-          <w:ilvl w:val="1"/>
-          <w:numId w:val="1"/>
-        </w:numPr>
-        <w:spacing w:after="0"/>
-      </w:pPr>
-      <w:r>
         <w:t>Generate detailed reports on rental activities.</w:t>
       </w:r>
     </w:p>
@@ -385,7 +329,21 @@
           <w:b/>
           <w:bCs/>
         </w:rPr>
-        <w:t>Secure Payment Gateway:</w:t>
+        <w:t xml:space="preserve">Payment </w:t>
+      </w:r>
+      <w:r>
+        <w:rPr>
+          <w:b/>
+          <w:bCs/>
+        </w:rPr>
+        <w:t>Options</w:t>
+      </w:r>
+      <w:r>
+        <w:rPr>
+          <w:b/>
+          <w:bCs/>
+        </w:rPr>
+        <w:t>:</w:t>
       </w:r>
     </w:p>
     <w:p>
@@ -397,7 +355,23 @@
         <w:spacing w:after="0"/>
       </w:pPr>
       <w:r>
-        <w:t>Integrate a secure payment system for user transactions.</w:t>
+        <w:t>Implement backend processes for payment confirmation and record-keeping.</w:t>
+      </w:r>
+    </w:p>
+    <w:p>
+      <w:pPr>
+        <w:numPr>
+          <w:ilvl w:val="0"/>
+          <w:numId w:val="2"/>
+        </w:numPr>
+        <w:spacing w:after="0"/>
+      </w:pPr>
+      <w:r>
+        <w:rPr>
+          <w:b/>
+          <w:bCs/>
+        </w:rPr>
+        <w:t>User Authentication:</w:t>
       </w:r>
     </w:p>
     <w:p>
@@ -409,7 +383,7 @@
         <w:spacing w:after="0"/>
       </w:pPr>
       <w:r>
-        <w:t>Implement backend processes for payment confirmation and record-keeping.</w:t>
+        <w:t>Ensure secure user registration and login processes.</w:t>
       </w:r>
     </w:p>
     <w:p>
@@ -425,7 +399,7 @@
           <w:b/>
           <w:bCs/>
         </w:rPr>
-        <w:t>User Authentication:</w:t>
+        <w:t>Dashboard for Managers and Admins:</w:t>
       </w:r>
     </w:p>
     <w:p>
@@ -437,7 +411,7 @@
         <w:spacing w:after="0"/>
       </w:pPr>
       <w:r>
-        <w:t>Ensure secure user registration and login processes.</w:t>
+        <w:t>Real-time monitoring of rental activities for Managers and Admins.</w:t>
       </w:r>
     </w:p>
     <w:p>
@@ -449,46 +423,6 @@
         <w:spacing w:after="0"/>
       </w:pPr>
       <w:r>
-        <w:t>Enable password recovery mechanisms for registered users.</w:t>
-      </w:r>
-    </w:p>
-    <w:p>
-      <w:pPr>
-        <w:numPr>
-          <w:ilvl w:val="0"/>
-          <w:numId w:val="2"/>
-        </w:numPr>
-        <w:spacing w:after="0"/>
-      </w:pPr>
-      <w:r>
-        <w:rPr>
-          <w:b/>
-          <w:bCs/>
-        </w:rPr>
-        <w:t>Dashboard for Managers and Admins:</w:t>
-      </w:r>
-    </w:p>
-    <w:p>
-      <w:pPr>
-        <w:numPr>
-          <w:ilvl w:val="1"/>
-          <w:numId w:val="2"/>
-        </w:numPr>
-        <w:spacing w:after="0"/>
-      </w:pPr>
-      <w:r>
-        <w:t>Real-time monitoring of rental activities for Managers and Admins.</w:t>
-      </w:r>
-    </w:p>
-    <w:p>
-      <w:pPr>
-        <w:numPr>
-          <w:ilvl w:val="1"/>
-          <w:numId w:val="2"/>
-        </w:numPr>
-        <w:spacing w:after="0"/>
-      </w:pPr>
-      <w:r>
         <w:t>Streamlined backend interfaces for efficient fleet and transaction management.</w:t>
       </w:r>
     </w:p>
@@ -519,7 +453,7 @@
         <w:t xml:space="preserve">will </w:t>
       </w:r>
       <w:r>
-        <w:t>offer a simplified and efficient solution for managing car rentals, catering to the needs of Users, Managers, and Admins.</w:t>
+        <w:t>offer a simplified and efficient solution for managing car rentals, catering to the needs of Users and Admins.</w:t>
       </w:r>
     </w:p>
     <w:sectPr>
@@ -1301,6 +1235,7 @@
   <w:style w:type="character" w:default="1" w:styleId="DefaultParagraphFont">
     <w:name w:val="Default Paragraph Font"/>
     <w:uiPriority w:val="1"/>
+    <w:semiHidden/>
     <w:unhideWhenUsed/>
   </w:style>
   <w:style w:type="table" w:default="1" w:styleId="TableNormal">

</xml_diff>